<commit_message>
Edited Anzio's dialogue tree, moved Tara's to a .docx file and moved Sara's dialogue tree.
</commit_message>
<xml_diff>
--- a/Dialogue drafts/Dialogue Tree for Anzio Romano.docx
+++ b/Dialogue drafts/Dialogue Tree for Anzio Romano.docx
@@ -9,23 +9,29 @@
       <w:r>
         <w:t>Dialogue Tree for Anzio Romano</w:t>
       </w:r>
-    </w:p>
-    <w:p>
-      <w:pPr>
-        <w:spacing w:after="0" w:line="240" w:lineRule="auto"/>
-      </w:pPr>
-    </w:p>
-    <w:p>
-      <w:pPr>
-        <w:spacing w:after="0" w:line="240" w:lineRule="auto"/>
-        <w:rPr>
-          <w:b/>
-        </w:rPr>
-      </w:pPr>
-      <w:r>
-        <w:rPr>
-          <w:b/>
-        </w:rPr>
+      <w:r>
+        <w:t xml:space="preserve"> [</w:t>
+      </w:r>
+      <w:r>
+        <w:t xml:space="preserve">NPC: </w:t>
+      </w:r>
+      <w:r>
+        <w:t>James</w:t>
+      </w:r>
+      <w:r>
+        <w:t>]</w:t>
+      </w:r>
+    </w:p>
+    <w:p>
+      <w:pPr>
+        <w:spacing w:after="0" w:line="240" w:lineRule="auto"/>
+      </w:pPr>
+    </w:p>
+    <w:p>
+      <w:pPr>
+        <w:spacing w:after="0" w:line="240" w:lineRule="auto"/>
+      </w:pPr>
+      <w:r>
         <w:t>Hi there, does the name Anzio Romano mean anything to you?</w:t>
       </w:r>
     </w:p>
@@ -45,14 +51,8 @@
     <w:p>
       <w:pPr>
         <w:spacing w:after="0" w:line="240" w:lineRule="auto"/>
-        <w:rPr>
-          <w:b/>
-        </w:rPr>
-      </w:pPr>
-      <w:r>
-        <w:rPr>
-          <w:b/>
-        </w:rPr>
+      </w:pPr>
+      <w:r>
         <w:t>I work for the ISC, would you mind if I ask you a few questions regarding Anzio?</w:t>
       </w:r>
     </w:p>
@@ -80,31 +80,32 @@
         <w:spacing w:after="0" w:line="240" w:lineRule="auto"/>
       </w:pPr>
       <w:r>
-        <w:t>1.</w:t>
-      </w:r>
-    </w:p>
-    <w:p>
-      <w:pPr>
-        <w:spacing w:after="0" w:line="240" w:lineRule="auto"/>
-        <w:rPr>
-          <w:b/>
-        </w:rPr>
-      </w:pPr>
-      <w:r>
-        <w:rPr>
-          <w:b/>
-        </w:rPr>
+        <w:t>BOTH LEAD TO:</w:t>
+      </w:r>
+    </w:p>
+    <w:p>
+      <w:pPr>
+        <w:pStyle w:val="ListParagraph"/>
+        <w:numPr>
+          <w:ilvl w:val="0"/>
+          <w:numId w:val="2"/>
+        </w:numPr>
+        <w:spacing w:after="0" w:line="240" w:lineRule="auto"/>
+      </w:pPr>
+      <w:r>
         <w:t xml:space="preserve">What do you think of </w:t>
       </w:r>
       <w:r>
-        <w:rPr>
-          <w:b/>
-        </w:rPr>
         <w:t>Anzio?</w:t>
       </w:r>
     </w:p>
     <w:p>
       <w:pPr>
+        <w:pStyle w:val="ListParagraph"/>
+        <w:numPr>
+          <w:ilvl w:val="1"/>
+          <w:numId w:val="2"/>
+        </w:numPr>
         <w:spacing w:after="0" w:line="240" w:lineRule="auto"/>
       </w:pPr>
       <w:r>
@@ -113,25 +114,107 @@
     </w:p>
     <w:p>
       <w:pPr>
-        <w:spacing w:after="0" w:line="240" w:lineRule="auto"/>
-      </w:pPr>
-    </w:p>
-    <w:p>
-      <w:pPr>
-        <w:spacing w:after="0" w:line="240" w:lineRule="auto"/>
-        <w:rPr>
-          <w:b/>
-        </w:rPr>
-      </w:pPr>
-      <w:r>
-        <w:rPr>
-          <w:b/>
-        </w:rPr>
+        <w:pStyle w:val="ListParagraph"/>
+        <w:numPr>
+          <w:ilvl w:val="0"/>
+          <w:numId w:val="2"/>
+        </w:numPr>
+        <w:spacing w:after="0" w:line="240" w:lineRule="auto"/>
+      </w:pPr>
+      <w:r>
+        <w:t>Can you describe to me what you and Anzio do on a daily basis?</w:t>
+      </w:r>
+    </w:p>
+    <w:p>
+      <w:pPr>
+        <w:pStyle w:val="ListParagraph"/>
+        <w:numPr>
+          <w:ilvl w:val="1"/>
+          <w:numId w:val="2"/>
+        </w:numPr>
+        <w:spacing w:after="0" w:line="240" w:lineRule="auto"/>
+      </w:pPr>
+      <w:r>
+        <w:t xml:space="preserve">Every day we would receive new software builds from the development team to test for bugs and errors. The job itself is tedious and boring, but we </w:t>
+      </w:r>
+      <w:r>
+        <w:t>do</w:t>
+      </w:r>
+      <w:r>
+        <w:t xml:space="preserve"> get to see the latest </w:t>
+      </w:r>
+      <w:r>
+        <w:t>secret projects</w:t>
+      </w:r>
+      <w:r>
+        <w:t xml:space="preserve"> that the company </w:t>
+      </w:r>
+      <w:r>
+        <w:t>is working on</w:t>
+      </w:r>
+      <w:r>
+        <w:t>. I guess you can consider that a perk of our job.</w:t>
+      </w:r>
+    </w:p>
+    <w:p>
+      <w:pPr>
+        <w:pStyle w:val="ListParagraph"/>
+        <w:numPr>
+          <w:ilvl w:val="0"/>
+          <w:numId w:val="2"/>
+        </w:numPr>
+        <w:spacing w:after="0" w:line="240" w:lineRule="auto"/>
+      </w:pPr>
+      <w:r>
+        <w:t>Can you tell me a bit about his family?</w:t>
+      </w:r>
+    </w:p>
+    <w:p>
+      <w:pPr>
+        <w:pStyle w:val="ListParagraph"/>
+        <w:numPr>
+          <w:ilvl w:val="1"/>
+          <w:numId w:val="2"/>
+        </w:numPr>
+        <w:spacing w:after="0" w:line="240" w:lineRule="auto"/>
+      </w:pPr>
+      <w:r>
+        <w:t>Anzio himself is single right now, he mentioned before that he thinks marriage is nothing but trouble. But everybody in the department knows that he really loves his parents.</w:t>
+      </w:r>
+    </w:p>
+    <w:p>
+      <w:pPr>
+        <w:spacing w:after="0" w:line="240" w:lineRule="auto"/>
+      </w:pPr>
+    </w:p>
+    <w:p>
+      <w:pPr>
+        <w:spacing w:after="0" w:line="240" w:lineRule="auto"/>
+      </w:pPr>
+      <w:r>
+        <w:t>1 LEADS TO:</w:t>
+      </w:r>
+    </w:p>
+    <w:p>
+      <w:pPr>
+        <w:pStyle w:val="ListParagraph"/>
+        <w:numPr>
+          <w:ilvl w:val="0"/>
+          <w:numId w:val="2"/>
+        </w:numPr>
+        <w:spacing w:after="0" w:line="240" w:lineRule="auto"/>
+      </w:pPr>
+      <w:r>
         <w:t>Has he caused any trouble in the workplace?</w:t>
       </w:r>
     </w:p>
     <w:p>
       <w:pPr>
+        <w:pStyle w:val="ListParagraph"/>
+        <w:numPr>
+          <w:ilvl w:val="1"/>
+          <w:numId w:val="2"/>
+        </w:numPr>
         <w:spacing w:after="0" w:line="240" w:lineRule="auto"/>
       </w:pPr>
       <w:r>
@@ -148,25 +231,29 @@
         <w:spacing w:after="0" w:line="240" w:lineRule="auto"/>
       </w:pPr>
       <w:r>
-        <w:t>2.</w:t>
-      </w:r>
-    </w:p>
-    <w:p>
-      <w:pPr>
-        <w:spacing w:after="0" w:line="240" w:lineRule="auto"/>
-        <w:rPr>
-          <w:b/>
-        </w:rPr>
-      </w:pPr>
-      <w:r>
-        <w:rPr>
-          <w:b/>
-        </w:rPr>
+        <w:t>2 LEADS TO:</w:t>
+      </w:r>
+    </w:p>
+    <w:p>
+      <w:pPr>
+        <w:pStyle w:val="ListParagraph"/>
+        <w:numPr>
+          <w:ilvl w:val="0"/>
+          <w:numId w:val="2"/>
+        </w:numPr>
+        <w:spacing w:after="0" w:line="240" w:lineRule="auto"/>
+      </w:pPr>
+      <w:r>
         <w:t>Is there anything special or strange that you noticed about Anzio recently?</w:t>
       </w:r>
     </w:p>
     <w:p>
       <w:pPr>
+        <w:pStyle w:val="ListParagraph"/>
+        <w:numPr>
+          <w:ilvl w:val="1"/>
+          <w:numId w:val="2"/>
+        </w:numPr>
         <w:spacing w:after="0" w:line="240" w:lineRule="auto"/>
       </w:pPr>
       <w:r>
@@ -181,169 +268,128 @@
     <w:p>
       <w:pPr>
         <w:spacing w:after="0" w:line="240" w:lineRule="auto"/>
-        <w:rPr>
-          <w:b/>
-        </w:rPr>
-      </w:pPr>
-      <w:r>
-        <w:rPr>
-          <w:b/>
-        </w:rPr>
-        <w:t xml:space="preserve">Interesting, </w:t>
-      </w:r>
-      <w:r>
-        <w:rPr>
-          <w:b/>
-        </w:rPr>
-        <w:t>but is it possible that he simply comes from a wealthy family</w:t>
-      </w:r>
-      <w:r>
-        <w:rPr>
-          <w:b/>
-        </w:rPr>
-        <w:t>?</w:t>
-      </w:r>
-    </w:p>
-    <w:p>
-      <w:pPr>
-        <w:spacing w:after="0" w:line="240" w:lineRule="auto"/>
-      </w:pPr>
-      <w:r>
-        <w:t>You’ve got to be joking. If he’s actually rich, then why would he becoming software tester? Our job isn’t exactly fun or exciting.</w:t>
-      </w:r>
-    </w:p>
-    <w:p>
-      <w:pPr>
-        <w:spacing w:after="0" w:line="240" w:lineRule="auto"/>
-      </w:pPr>
-    </w:p>
-    <w:p>
-      <w:pPr>
-        <w:spacing w:after="0" w:line="240" w:lineRule="auto"/>
-        <w:rPr>
-          <w:color w:val="FF0000"/>
-        </w:rPr>
-      </w:pPr>
-      <w:r>
-        <w:rPr>
-          <w:color w:val="FF0000"/>
-        </w:rPr>
-        <w:t>3.</w:t>
-      </w:r>
-    </w:p>
-    <w:p>
-      <w:pPr>
-        <w:spacing w:after="0" w:line="240" w:lineRule="auto"/>
-        <w:rPr>
-          <w:b/>
-          <w:color w:val="FF0000"/>
-        </w:rPr>
-      </w:pPr>
-      <w:r>
-        <w:rPr>
-          <w:b/>
-          <w:color w:val="FF0000"/>
-        </w:rPr>
-        <w:t>Can you tell me a bit about his family?</w:t>
-      </w:r>
-    </w:p>
-    <w:p>
-      <w:pPr>
-        <w:spacing w:after="0" w:line="240" w:lineRule="auto"/>
-        <w:rPr>
-          <w:color w:val="FF0000"/>
-        </w:rPr>
-      </w:pPr>
-      <w:r>
-        <w:rPr>
-          <w:color w:val="FF0000"/>
-        </w:rPr>
-        <w:t>Anzio himself is single right now, he mentioned before that he thinks marriage is nothing but trouble. But everybody in the department knows that he really loves his parents.</w:t>
-      </w:r>
-    </w:p>
-    <w:p>
-      <w:pPr>
-        <w:spacing w:after="0" w:line="240" w:lineRule="auto"/>
-        <w:rPr>
-          <w:color w:val="FF0000"/>
-        </w:rPr>
-      </w:pPr>
-    </w:p>
-    <w:p>
-      <w:pPr>
-        <w:spacing w:after="0" w:line="240" w:lineRule="auto"/>
-        <w:rPr>
-          <w:b/>
-          <w:color w:val="FF0000"/>
-        </w:rPr>
-      </w:pPr>
-      <w:r>
-        <w:rPr>
-          <w:b/>
-          <w:color w:val="FF0000"/>
-        </w:rPr>
+      </w:pPr>
+      <w:r>
+        <w:t>3 LEADS TO:</w:t>
+      </w:r>
+    </w:p>
+    <w:p>
+      <w:pPr>
+        <w:pStyle w:val="ListParagraph"/>
+        <w:numPr>
+          <w:ilvl w:val="0"/>
+          <w:numId w:val="2"/>
+        </w:numPr>
+        <w:spacing w:after="0" w:line="240" w:lineRule="auto"/>
+      </w:pPr>
+      <w:r>
         <w:t>Oh? Could you elaborate on that?</w:t>
       </w:r>
     </w:p>
     <w:p>
       <w:pPr>
-        <w:spacing w:after="0" w:line="240" w:lineRule="auto"/>
-        <w:rPr>
-          <w:color w:val="FF0000"/>
-        </w:rPr>
-      </w:pPr>
-      <w:r>
-        <w:rPr>
-          <w:color w:val="FF0000"/>
-        </w:rPr>
-        <w:t>Yeah sure. As you should know by now Anzio is quite prickly to work with, but he takes great care of his parents like no other. Once he got a phone call from the hospital saying that his mother hurt herself by falling from the staircase, Anzio rushed to the hospital immediately without even telling his supervisor!</w:t>
-      </w:r>
-    </w:p>
-    <w:p>
-      <w:pPr>
-        <w:spacing w:after="0" w:line="240" w:lineRule="auto"/>
-      </w:pPr>
-    </w:p>
-    <w:p>
-      <w:pPr>
-        <w:spacing w:after="0" w:line="240" w:lineRule="auto"/>
-      </w:pPr>
-      <w:r>
-        <w:t>4.</w:t>
-      </w:r>
-    </w:p>
-    <w:p>
-      <w:pPr>
-        <w:spacing w:after="0" w:line="240" w:lineRule="auto"/>
-        <w:rPr>
-          <w:b/>
-        </w:rPr>
-      </w:pPr>
-      <w:r>
-        <w:rPr>
-          <w:b/>
-        </w:rPr>
-        <w:t>Can you describe to me what you and Anzio do on a daily basis?</w:t>
-      </w:r>
-    </w:p>
-    <w:p>
-      <w:pPr>
-        <w:spacing w:after="0" w:line="240" w:lineRule="auto"/>
-      </w:pPr>
-      <w:r>
-        <w:t>Our official job title is software tester. Every day we would receive new software builds from the develop</w:t>
-      </w:r>
-      <w:r>
-        <w:t>ment</w:t>
-      </w:r>
-      <w:r>
-        <w:t xml:space="preserve"> team to test for bugs and </w:t>
-      </w:r>
-      <w:r>
-        <w:t xml:space="preserve">errors. </w:t>
-      </w:r>
-      <w:r>
-        <w:t>The job itself is tedious and boring, but we are usually the people who will get to see the latest stuff that the company might release. I guess you can consider that a perk of our job.</w:t>
+        <w:pStyle w:val="ListParagraph"/>
+        <w:numPr>
+          <w:ilvl w:val="1"/>
+          <w:numId w:val="2"/>
+        </w:numPr>
+        <w:spacing w:after="0" w:line="240" w:lineRule="auto"/>
+      </w:pPr>
+      <w:r>
+        <w:t xml:space="preserve">As you should know by now Anzio is quite prickly to work with, but he takes great care of his parents like no other. </w:t>
+      </w:r>
+      <w:r>
+        <w:t>This one time</w:t>
+      </w:r>
+      <w:r>
+        <w:t xml:space="preserve"> he got a phone call from the hospital saying that his mother hurt herself by falling from the staircase, Anzio rushed to the hospital immediately without even telling his supervisor!</w:t>
+      </w:r>
+    </w:p>
+    <w:p>
+      <w:pPr>
+        <w:pStyle w:val="ListParagraph"/>
+        <w:numPr>
+          <w:ilvl w:val="2"/>
+          <w:numId w:val="2"/>
+        </w:numPr>
+        <w:spacing w:after="0" w:line="240" w:lineRule="auto"/>
+      </w:pPr>
+      <w:r>
+        <w:t>CLUE ADDED: “Anzio values his family greatly”</w:t>
+      </w:r>
+    </w:p>
+    <w:p>
+      <w:pPr>
+        <w:spacing w:after="0" w:line="240" w:lineRule="auto"/>
+      </w:pPr>
+    </w:p>
+    <w:p>
+      <w:pPr>
+        <w:spacing w:after="0" w:line="240" w:lineRule="auto"/>
+      </w:pPr>
+      <w:r>
+        <w:t>5</w:t>
+      </w:r>
+      <w:r>
+        <w:t xml:space="preserve"> LEADS TO:</w:t>
+      </w:r>
+    </w:p>
+    <w:p>
+      <w:pPr>
+        <w:pStyle w:val="ListParagraph"/>
+        <w:numPr>
+          <w:ilvl w:val="0"/>
+          <w:numId w:val="2"/>
+        </w:numPr>
+        <w:spacing w:after="0" w:line="240" w:lineRule="auto"/>
+      </w:pPr>
+      <w:r>
+        <w:t>Interesting, but is it possible that he simply comes from a wealthy family?</w:t>
+      </w:r>
+    </w:p>
+    <w:p>
+      <w:pPr>
+        <w:pStyle w:val="ListParagraph"/>
+        <w:numPr>
+          <w:ilvl w:val="1"/>
+          <w:numId w:val="3"/>
+        </w:numPr>
+        <w:spacing w:after="0" w:line="240" w:lineRule="auto"/>
+      </w:pPr>
+      <w:r>
+        <w:t xml:space="preserve">You’ve got to be joking. If he’s actually </w:t>
+      </w:r>
+      <w:r>
+        <w:t>rich, then why would he become a</w:t>
+      </w:r>
+      <w:r>
+        <w:t xml:space="preserve"> software tester? Our job isn’t exactly fun or exciting.</w:t>
+      </w:r>
+    </w:p>
+    <w:p>
+      <w:pPr>
+        <w:spacing w:after="0" w:line="240" w:lineRule="auto"/>
+      </w:pPr>
+    </w:p>
+    <w:p>
+      <w:pPr>
+        <w:spacing w:after="0" w:line="240" w:lineRule="auto"/>
+      </w:pPr>
+      <w:r>
+        <w:t>4, 6, 7 LEADS TO:</w:t>
+      </w:r>
+    </w:p>
+    <w:p>
+      <w:pPr>
+        <w:pStyle w:val="ListParagraph"/>
+        <w:numPr>
+          <w:ilvl w:val="0"/>
+          <w:numId w:val="2"/>
+        </w:numPr>
+        <w:spacing w:after="0" w:line="240" w:lineRule="auto"/>
+      </w:pPr>
+      <w:r>
+        <w:t>Thank you for your cooperation James</w:t>
       </w:r>
       <w:bookmarkStart w:id="0" w:name="_GoBack"/>
       <w:bookmarkEnd w:id="0"/>
@@ -361,6 +407,104 @@
 <file path=word/numbering.xml><?xml version="1.0" encoding="utf-8"?>
 <w:numbering xmlns:wpc="http://schemas.microsoft.com/office/word/2010/wordprocessingCanvas" xmlns:cx="http://schemas.microsoft.com/office/drawing/2014/chartex" xmlns:cx1="http://schemas.microsoft.com/office/drawing/2015/9/8/chartex" xmlns:cx2="http://schemas.microsoft.com/office/drawing/2015/10/21/chartex" xmlns:mc="http://schemas.openxmlformats.org/markup-compatibility/2006" xmlns:o="urn:schemas-microsoft-com:office:office" xmlns:r="http://schemas.openxmlformats.org/officeDocument/2006/relationships" xmlns:m="http://schemas.openxmlformats.org/officeDocument/2006/math" xmlns:v="urn:schemas-microsoft-com:vml" xmlns:wp14="http://schemas.microsoft.com/office/word/2010/wordprocessingDrawing" xmlns:wp="http://schemas.openxmlformats.org/drawingml/2006/wordprocessingDrawing" xmlns:w10="urn:schemas-microsoft-com:office:word" xmlns:w="http://schemas.openxmlformats.org/wordprocessingml/2006/main" xmlns:w14="http://schemas.microsoft.com/office/word/2010/wordml" xmlns:w15="http://schemas.microsoft.com/office/word/2012/wordml" xmlns:w16se="http://schemas.microsoft.com/office/word/2015/wordml/symex" xmlns:wpg="http://schemas.microsoft.com/office/word/2010/wordprocessingGroup" xmlns:wpi="http://schemas.microsoft.com/office/word/2010/wordprocessingInk" xmlns:wne="http://schemas.microsoft.com/office/word/2006/wordml" xmlns:wps="http://schemas.microsoft.com/office/word/2010/wordprocessingShape" mc:Ignorable="w14 w15 w16se wp14">
   <w:abstractNum w:abstractNumId="0" w15:restartNumberingAfterBreak="0">
+    <w:nsid w:val="1BB535E2"/>
+    <w:multiLevelType w:val="hybridMultilevel"/>
+    <w:tmpl w:val="4B126006"/>
+    <w:lvl w:ilvl="0" w:tplc="1409000F">
+      <w:start w:val="1"/>
+      <w:numFmt w:val="decimal"/>
+      <w:lvlText w:val="%1."/>
+      <w:lvlJc w:val="left"/>
+      <w:pPr>
+        <w:ind w:left="720" w:hanging="360"/>
+      </w:pPr>
+      <w:rPr>
+        <w:rFonts w:hint="default"/>
+      </w:rPr>
+    </w:lvl>
+    <w:lvl w:ilvl="1" w:tplc="14090001">
+      <w:start w:val="1"/>
+      <w:numFmt w:val="bullet"/>
+      <w:lvlText w:val=""/>
+      <w:lvlJc w:val="left"/>
+      <w:pPr>
+        <w:ind w:left="1440" w:hanging="360"/>
+      </w:pPr>
+      <w:rPr>
+        <w:rFonts w:ascii="Symbol" w:hAnsi="Symbol" w:hint="default"/>
+      </w:rPr>
+    </w:lvl>
+    <w:lvl w:ilvl="2" w:tplc="1409000D">
+      <w:start w:val="1"/>
+      <w:numFmt w:val="bullet"/>
+      <w:lvlText w:val=""/>
+      <w:lvlJc w:val="left"/>
+      <w:pPr>
+        <w:ind w:left="2160" w:hanging="180"/>
+      </w:pPr>
+      <w:rPr>
+        <w:rFonts w:ascii="Wingdings" w:hAnsi="Wingdings" w:hint="default"/>
+      </w:rPr>
+    </w:lvl>
+    <w:lvl w:ilvl="3" w:tplc="375C2C70">
+      <w:start w:val="5"/>
+      <w:numFmt w:val="decimal"/>
+      <w:lvlText w:val="%4"/>
+      <w:lvlJc w:val="left"/>
+      <w:pPr>
+        <w:ind w:left="2880" w:hanging="360"/>
+      </w:pPr>
+      <w:rPr>
+        <w:rFonts w:hint="default"/>
+      </w:rPr>
+    </w:lvl>
+    <w:lvl w:ilvl="4" w:tplc="14090019" w:tentative="1">
+      <w:start w:val="1"/>
+      <w:numFmt w:val="lowerLetter"/>
+      <w:lvlText w:val="%5."/>
+      <w:lvlJc w:val="left"/>
+      <w:pPr>
+        <w:ind w:left="3600" w:hanging="360"/>
+      </w:pPr>
+    </w:lvl>
+    <w:lvl w:ilvl="5" w:tplc="1409001B" w:tentative="1">
+      <w:start w:val="1"/>
+      <w:numFmt w:val="lowerRoman"/>
+      <w:lvlText w:val="%6."/>
+      <w:lvlJc w:val="right"/>
+      <w:pPr>
+        <w:ind w:left="4320" w:hanging="180"/>
+      </w:pPr>
+    </w:lvl>
+    <w:lvl w:ilvl="6" w:tplc="1409000F" w:tentative="1">
+      <w:start w:val="1"/>
+      <w:numFmt w:val="decimal"/>
+      <w:lvlText w:val="%7."/>
+      <w:lvlJc w:val="left"/>
+      <w:pPr>
+        <w:ind w:left="5040" w:hanging="360"/>
+      </w:pPr>
+    </w:lvl>
+    <w:lvl w:ilvl="7" w:tplc="14090019" w:tentative="1">
+      <w:start w:val="1"/>
+      <w:numFmt w:val="lowerLetter"/>
+      <w:lvlText w:val="%8."/>
+      <w:lvlJc w:val="left"/>
+      <w:pPr>
+        <w:ind w:left="5760" w:hanging="360"/>
+      </w:pPr>
+    </w:lvl>
+    <w:lvl w:ilvl="8" w:tplc="1409001B" w:tentative="1">
+      <w:start w:val="1"/>
+      <w:numFmt w:val="lowerRoman"/>
+      <w:lvlText w:val="%9."/>
+      <w:lvlJc w:val="right"/>
+      <w:pPr>
+        <w:ind w:left="6480" w:hanging="180"/>
+      </w:pPr>
+    </w:lvl>
+  </w:abstractNum>
+  <w:abstractNum w:abstractNumId="1" w15:restartNumberingAfterBreak="0">
     <w:nsid w:val="711B68EF"/>
     <w:multiLevelType w:val="hybridMultilevel"/>
     <w:tmpl w:val="40161A9A"/>
@@ -449,8 +593,109 @@
       </w:pPr>
     </w:lvl>
   </w:abstractNum>
+  <w:abstractNum w:abstractNumId="2" w15:restartNumberingAfterBreak="0">
+    <w:nsid w:val="762A6FEB"/>
+    <w:multiLevelType w:val="hybridMultilevel"/>
+    <w:tmpl w:val="121AEC4C"/>
+    <w:lvl w:ilvl="0" w:tplc="1409000F">
+      <w:start w:val="1"/>
+      <w:numFmt w:val="decimal"/>
+      <w:lvlText w:val="%1."/>
+      <w:lvlJc w:val="left"/>
+      <w:pPr>
+        <w:ind w:left="720" w:hanging="360"/>
+      </w:pPr>
+      <w:rPr>
+        <w:rFonts w:hint="default"/>
+      </w:rPr>
+    </w:lvl>
+    <w:lvl w:ilvl="1" w:tplc="14090001">
+      <w:start w:val="1"/>
+      <w:numFmt w:val="bullet"/>
+      <w:lvlText w:val=""/>
+      <w:lvlJc w:val="left"/>
+      <w:pPr>
+        <w:ind w:left="1440" w:hanging="360"/>
+      </w:pPr>
+      <w:rPr>
+        <w:rFonts w:ascii="Symbol" w:hAnsi="Symbol" w:hint="default"/>
+      </w:rPr>
+    </w:lvl>
+    <w:lvl w:ilvl="2" w:tplc="1409000D">
+      <w:start w:val="1"/>
+      <w:numFmt w:val="bullet"/>
+      <w:lvlText w:val=""/>
+      <w:lvlJc w:val="left"/>
+      <w:pPr>
+        <w:ind w:left="2160" w:hanging="180"/>
+      </w:pPr>
+      <w:rPr>
+        <w:rFonts w:ascii="Wingdings" w:hAnsi="Wingdings" w:hint="default"/>
+      </w:rPr>
+    </w:lvl>
+    <w:lvl w:ilvl="3" w:tplc="1409000F" w:tentative="1">
+      <w:start w:val="1"/>
+      <w:numFmt w:val="decimal"/>
+      <w:lvlText w:val="%4."/>
+      <w:lvlJc w:val="left"/>
+      <w:pPr>
+        <w:ind w:left="2880" w:hanging="360"/>
+      </w:pPr>
+    </w:lvl>
+    <w:lvl w:ilvl="4" w:tplc="14090019" w:tentative="1">
+      <w:start w:val="1"/>
+      <w:numFmt w:val="lowerLetter"/>
+      <w:lvlText w:val="%5."/>
+      <w:lvlJc w:val="left"/>
+      <w:pPr>
+        <w:ind w:left="3600" w:hanging="360"/>
+      </w:pPr>
+    </w:lvl>
+    <w:lvl w:ilvl="5" w:tplc="1409001B" w:tentative="1">
+      <w:start w:val="1"/>
+      <w:numFmt w:val="lowerRoman"/>
+      <w:lvlText w:val="%6."/>
+      <w:lvlJc w:val="right"/>
+      <w:pPr>
+        <w:ind w:left="4320" w:hanging="180"/>
+      </w:pPr>
+    </w:lvl>
+    <w:lvl w:ilvl="6" w:tplc="1409000F" w:tentative="1">
+      <w:start w:val="1"/>
+      <w:numFmt w:val="decimal"/>
+      <w:lvlText w:val="%7."/>
+      <w:lvlJc w:val="left"/>
+      <w:pPr>
+        <w:ind w:left="5040" w:hanging="360"/>
+      </w:pPr>
+    </w:lvl>
+    <w:lvl w:ilvl="7" w:tplc="14090019" w:tentative="1">
+      <w:start w:val="1"/>
+      <w:numFmt w:val="lowerLetter"/>
+      <w:lvlText w:val="%8."/>
+      <w:lvlJc w:val="left"/>
+      <w:pPr>
+        <w:ind w:left="5760" w:hanging="360"/>
+      </w:pPr>
+    </w:lvl>
+    <w:lvl w:ilvl="8" w:tplc="1409001B" w:tentative="1">
+      <w:start w:val="1"/>
+      <w:numFmt w:val="lowerRoman"/>
+      <w:lvlText w:val="%9."/>
+      <w:lvlJc w:val="right"/>
+      <w:pPr>
+        <w:ind w:left="6480" w:hanging="180"/>
+      </w:pPr>
+    </w:lvl>
+  </w:abstractNum>
   <w:num w:numId="1">
+    <w:abstractNumId w:val="1"/>
+  </w:num>
+  <w:num w:numId="2">
     <w:abstractNumId w:val="0"/>
+  </w:num>
+  <w:num w:numId="3">
+    <w:abstractNumId w:val="2"/>
   </w:num>
 </w:numbering>
 </file>
@@ -578,6 +823,7 @@
     <w:lsdException w:name="HTML Sample" w:semiHidden="1" w:unhideWhenUsed="1"/>
     <w:lsdException w:name="HTML Typewriter" w:semiHidden="1" w:unhideWhenUsed="1"/>
     <w:lsdException w:name="HTML Variable" w:semiHidden="1" w:unhideWhenUsed="1"/>
+    <w:lsdException w:name="Normal Table" w:semiHidden="1" w:unhideWhenUsed="1"/>
     <w:lsdException w:name="annotation subject" w:semiHidden="1" w:unhideWhenUsed="1"/>
     <w:lsdException w:name="No List" w:semiHidden="1" w:unhideWhenUsed="1"/>
     <w:lsdException w:name="Outline List 1" w:semiHidden="1" w:unhideWhenUsed="1"/>
@@ -624,8 +870,10 @@
     <w:lsdException w:name="Table Subtle 2" w:semiHidden="1" w:unhideWhenUsed="1"/>
     <w:lsdException w:name="Table Web 1" w:semiHidden="1" w:unhideWhenUsed="1"/>
     <w:lsdException w:name="Table Web 2" w:semiHidden="1" w:unhideWhenUsed="1"/>
+    <w:lsdException w:name="Table Web 3" w:semiHidden="1" w:unhideWhenUsed="1"/>
     <w:lsdException w:name="Balloon Text" w:semiHidden="1" w:unhideWhenUsed="1"/>
     <w:lsdException w:name="Table Grid" w:uiPriority="39"/>
+    <w:lsdException w:name="Table Theme" w:semiHidden="1" w:unhideWhenUsed="1"/>
     <w:lsdException w:name="Placeholder Text" w:semiHidden="1"/>
     <w:lsdException w:name="No Spacing" w:uiPriority="1" w:qFormat="1"/>
     <w:lsdException w:name="Light Shading" w:uiPriority="60"/>

</xml_diff>